<commit_message>
Folio in the footer
</commit_message>
<xml_diff>
--- a/resume.docx
+++ b/resume.docx
@@ -76,11 +76,9 @@
                 <w:rFonts w:cs="Times"/>
               </w:rPr>
             </w:pPr>
-            <w:proofErr w:type="gramStart"/>
             <w:r>
               <w:t>gregl.thegs@gmail.com</w:t>
             </w:r>
-            <w:proofErr w:type="gramEnd"/>
           </w:p>
           <w:p>
             <w:pPr>
@@ -163,12 +161,7 @@
               <w:pStyle w:val="ListParagraph"/>
             </w:pPr>
             <w:r>
-              <w:t>Special interes</w:t>
-            </w:r>
-            <w:bookmarkStart w:id="0" w:name="_GoBack"/>
-            <w:bookmarkEnd w:id="0"/>
-            <w:r>
-              <w:t>t in user interface design, object-oriented application frameworks, development tools, graphics, and cross-platform programming issues.</w:t>
+              <w:t>Special interest in user interface design, object-oriented application frameworks, development tools, graphics, and cross-platform programming issues.</w:t>
             </w:r>
           </w:p>
           <w:p>
@@ -184,15 +177,7 @@
               <w:pStyle w:val="ListParagraph"/>
             </w:pPr>
             <w:r>
-              <w:t xml:space="preserve">Low-level </w:t>
-            </w:r>
-            <w:proofErr w:type="spellStart"/>
-            <w:r>
-              <w:t>filesystem</w:t>
-            </w:r>
-            <w:proofErr w:type="spellEnd"/>
-            <w:r>
-              <w:t xml:space="preserve"> implementations, Web applications, distributed computing, and virtual machine implementations.</w:t>
+              <w:t>Low-level filesystem implementations, Web applications, distributed computing, and virtual machine implementations.</w:t>
             </w:r>
           </w:p>
         </w:tc>
@@ -239,15 +224,7 @@
               <w:pStyle w:val="ListParagraph"/>
             </w:pPr>
             <w:r>
-              <w:t xml:space="preserve">Experience writing commercially shipping application software in mainstream software development environments, including: </w:t>
-            </w:r>
-            <w:proofErr w:type="spellStart"/>
-            <w:r>
-              <w:t>XCode</w:t>
-            </w:r>
-            <w:proofErr w:type="spellEnd"/>
-            <w:r>
-              <w:t>, Microsoft Visual C++, Metrowerks CodeWarrior (C/C++/Pascal), and Symantec C++ for Macintosh.</w:t>
+              <w:t>Experience writing commercially shipping application software in mainstream software development environments, including: XCode, Microsoft Visual C++, Metrowerks CodeWarrior (C/C++/Pascal), and Symantec C++ for Macintosh.</w:t>
             </w:r>
           </w:p>
           <w:p>
@@ -255,23 +232,7 @@
               <w:pStyle w:val="ListParagraph"/>
             </w:pPr>
             <w:r>
-              <w:t xml:space="preserve">Application frameworks such as </w:t>
-            </w:r>
-            <w:proofErr w:type="spellStart"/>
-            <w:r>
-              <w:t>MetroWerks</w:t>
-            </w:r>
-            <w:proofErr w:type="spellEnd"/>
-            <w:r>
-              <w:t xml:space="preserve"> </w:t>
-            </w:r>
-            <w:proofErr w:type="spellStart"/>
-            <w:r>
-              <w:t>PowerPlant</w:t>
-            </w:r>
-            <w:proofErr w:type="spellEnd"/>
-            <w:r>
-              <w:t>, MFC, Cocoa.</w:t>
+              <w:t>Application frameworks such as MetroWerks PowerPlant, MFC, Cocoa.</w:t>
             </w:r>
           </w:p>
           <w:p>
@@ -279,15 +240,7 @@
               <w:pStyle w:val="ListParagraph"/>
             </w:pPr>
             <w:r>
-              <w:t xml:space="preserve">Some experience writing an Adobe </w:t>
-            </w:r>
-            <w:proofErr w:type="spellStart"/>
-            <w:r>
-              <w:t>PhotoShop</w:t>
-            </w:r>
-            <w:proofErr w:type="spellEnd"/>
-            <w:r>
-              <w:t xml:space="preserve"> plugin.</w:t>
+              <w:t>Some experience writing an Adobe PhotoShop plugin.</w:t>
             </w:r>
           </w:p>
           <w:p>
@@ -295,36 +248,7 @@
               <w:pStyle w:val="ListParagraph"/>
             </w:pPr>
             <w:r>
-              <w:t xml:space="preserve">Graphic design and desktop publishing using such popular packages as: Quark </w:t>
-            </w:r>
-            <w:proofErr w:type="spellStart"/>
-            <w:r>
-              <w:t>XPress</w:t>
-            </w:r>
-            <w:proofErr w:type="spellEnd"/>
-            <w:r>
-              <w:t xml:space="preserve">, Adobe PageMaker, Adobe </w:t>
-            </w:r>
-            <w:proofErr w:type="spellStart"/>
-            <w:r>
-              <w:t>PhotoShop</w:t>
-            </w:r>
-            <w:proofErr w:type="spellEnd"/>
-            <w:r>
-              <w:t xml:space="preserve">, </w:t>
-            </w:r>
-            <w:proofErr w:type="spellStart"/>
-            <w:r>
-              <w:t>CorelDRAW</w:t>
-            </w:r>
-            <w:proofErr w:type="spellEnd"/>
-            <w:proofErr w:type="gramStart"/>
-            <w:r>
-              <w:t>!,</w:t>
-            </w:r>
-            <w:proofErr w:type="gramEnd"/>
-            <w:r>
-              <w:t xml:space="preserve"> Ventura Publisher.</w:t>
+              <w:t>Graphic design and desktop publishing using such popular packages as: Quark XPress, Adobe PageMaker, Adobe PhotoShop, CorelDRAW!, Ventura Publisher.</w:t>
             </w:r>
           </w:p>
         </w:tc>
@@ -443,15 +367,7 @@
               <w:pStyle w:val="ListParagraph"/>
             </w:pPr>
             <w:r>
-              <w:t xml:space="preserve">Implemented a scheme using Mach kernel IPC and MIG (the Mach Interface Generator) to connect an Intel-based </w:t>
-            </w:r>
-            <w:proofErr w:type="spellStart"/>
-            <w:r>
-              <w:t>macOS</w:t>
-            </w:r>
-            <w:proofErr w:type="spellEnd"/>
-            <w:r>
-              <w:t xml:space="preserve"> application with a PowerPC-based third-party library years before high-level alternatives such as Apple XPC Services became available.</w:t>
+              <w:t>Implemented a scheme using Mach kernel IPC and MIG (the Mach Interface Generator) to connect an Intel-based macOS application with a PowerPC-based third-party library years before high-level alternatives such as Apple XPC Services became available.</w:t>
             </w:r>
           </w:p>
           <w:p>
@@ -467,15 +383,7 @@
               <w:pStyle w:val="ListParagraph"/>
             </w:pPr>
             <w:r>
-              <w:t>Led technical efforts to implement a feature for the import and export of data to/from Excel 2007 (.</w:t>
-            </w:r>
-            <w:proofErr w:type="spellStart"/>
-            <w:r>
-              <w:t>xlsx</w:t>
-            </w:r>
-            <w:proofErr w:type="spellEnd"/>
-            <w:r>
-              <w:t>) file format into a relational database.</w:t>
+              <w:t>Led technical efforts to implement a feature for the import and export of data to/from Excel 2007 (.xlsx) file format into a relational database.</w:t>
             </w:r>
           </w:p>
           <w:p>
@@ -723,15 +631,7 @@
               <w:pStyle w:val="ListParagraph"/>
             </w:pPr>
             <w:r>
-              <w:t xml:space="preserve">Worked primarily in large team to develop cross-platform framework (implementing Win32 API on both Classic Macintosh and </w:t>
-            </w:r>
-            <w:proofErr w:type="spellStart"/>
-            <w:r>
-              <w:t>MacOS</w:t>
-            </w:r>
-            <w:proofErr w:type="spellEnd"/>
-            <w:r>
-              <w:t xml:space="preserve"> X platforms) using C++ and plain C.</w:t>
+              <w:t>Worked primarily in large team to develop cross-platform framework (implementing Win32 API on both Classic Macintosh and MacOS X platforms) using C++ and plain C.</w:t>
             </w:r>
           </w:p>
           <w:p>
@@ -803,13 +703,8 @@
                   <w:pPr>
                     <w:pStyle w:val="ListParagraph2"/>
                   </w:pPr>
-                  <w:proofErr w:type="spellStart"/>
                   <w:r>
-                    <w:t>CorelDRAW</w:t>
-                  </w:r>
-                  <w:proofErr w:type="spellEnd"/>
-                  <w:r>
-                    <w:t xml:space="preserve">! Graphics </w:t>
+                    <w:t xml:space="preserve">CorelDRAW! Graphics </w:t>
                   </w:r>
                   <w:r>
                     <w:t>Suite 11</w:t>
@@ -827,13 +722,8 @@
                   <w:pPr>
                     <w:pStyle w:val="ListParagraph2"/>
                   </w:pPr>
-                  <w:proofErr w:type="spellStart"/>
                   <w:r>
-                    <w:t>CorelDRAW</w:t>
-                  </w:r>
-                  <w:proofErr w:type="spellEnd"/>
-                  <w:r>
-                    <w:t>! 10 Graphics Suite</w:t>
+                    <w:t>CorelDRAW! 10 Graphics Suite</w:t>
                   </w:r>
                 </w:p>
                 <w:p>
@@ -856,13 +746,8 @@
                   <w:pPr>
                     <w:pStyle w:val="ListParagraph2"/>
                   </w:pPr>
-                  <w:proofErr w:type="spellStart"/>
                   <w:r>
-                    <w:t>CorelDRAW</w:t>
-                  </w:r>
-                  <w:proofErr w:type="spellEnd"/>
-                  <w:r>
-                    <w:t>! 9</w:t>
+                    <w:t>CorelDRAW! 9</w:t>
                   </w:r>
                 </w:p>
                 <w:p>
@@ -870,15 +755,7 @@
                     <w:pStyle w:val="ListParagraph2"/>
                   </w:pPr>
                   <w:r>
-                    <w:t xml:space="preserve">Corel </w:t>
-                  </w:r>
-                  <w:proofErr w:type="spellStart"/>
-                  <w:r>
-                    <w:t>PrintHouse</w:t>
-                  </w:r>
-                  <w:proofErr w:type="spellEnd"/>
-                  <w:r>
-                    <w:t xml:space="preserve"> 2000 Macintosh</w:t>
+                    <w:t>Corel PrintHouse 2000 Macintosh</w:t>
                   </w:r>
                 </w:p>
               </w:tc>
@@ -891,15 +768,7 @@
                     <w:pStyle w:val="ListParagraph2"/>
                   </w:pPr>
                   <w:r>
-                    <w:t xml:space="preserve">Corel </w:t>
-                  </w:r>
-                  <w:proofErr w:type="spellStart"/>
-                  <w:r>
-                    <w:t>PrintHouse</w:t>
-                  </w:r>
-                  <w:proofErr w:type="spellEnd"/>
-                  <w:r>
-                    <w:t xml:space="preserve"> 5</w:t>
+                    <w:t>Corel PrintHouse 5</w:t>
                   </w:r>
                 </w:p>
                 <w:p>
@@ -907,15 +776,7 @@
                     <w:pStyle w:val="ListParagraph2"/>
                   </w:pPr>
                   <w:r>
-                    <w:t xml:space="preserve">Corel </w:t>
-                  </w:r>
-                  <w:proofErr w:type="spellStart"/>
-                  <w:r>
-                    <w:t>PhotoHouse</w:t>
-                  </w:r>
-                  <w:proofErr w:type="spellEnd"/>
-                  <w:r>
-                    <w:t xml:space="preserve"> Magic 5</w:t>
+                    <w:t>Corel PhotoHouse Magic 5</w:t>
                   </w:r>
                 </w:p>
                 <w:p>
@@ -923,28 +784,7 @@
                     <w:pStyle w:val="ListParagraph2"/>
                   </w:pPr>
                   <w:r>
-                    <w:t xml:space="preserve">Corel </w:t>
-                  </w:r>
-                  <w:proofErr w:type="spellStart"/>
-                  <w:r>
-                    <w:t>PrintOffice</w:t>
-                  </w:r>
-                  <w:proofErr w:type="spellEnd"/>
-                  <w:r>
-                    <w:t xml:space="preserve"> 2000</w:t>
-                  </w:r>
-                </w:p>
-                <w:p>
-                  <w:pPr>
-                    <w:pStyle w:val="ListParagraph2"/>
-                  </w:pPr>
-                  <w:proofErr w:type="spellStart"/>
-                  <w:r>
-                    <w:t>MacPort</w:t>
-                  </w:r>
-                  <w:proofErr w:type="spellEnd"/>
-                  <w:r>
-                    <w:t xml:space="preserve"> Win32 bridge framework</w:t>
+                    <w:t>Corel PrintOffice 2000</w:t>
                   </w:r>
                 </w:p>
                 <w:p>
@@ -952,52 +792,32 @@
                     <w:pStyle w:val="ListParagraph2"/>
                   </w:pPr>
                   <w:r>
-                    <w:t xml:space="preserve">Corel Trace 8 for </w:t>
+                    <w:t>MacPort Win32 bridge framework</w:t>
                   </w:r>
-                  <w:proofErr w:type="spellStart"/>
-                  <w:r>
-                    <w:t>PowerMacintosh</w:t>
-                  </w:r>
-                  <w:proofErr w:type="spellEnd"/>
                 </w:p>
                 <w:p>
                   <w:pPr>
                     <w:pStyle w:val="ListParagraph2"/>
                   </w:pPr>
                   <w:r>
-                    <w:t xml:space="preserve">Corel </w:t>
+                    <w:t>Corel Trace 8 for PowerMacintosh</w:t>
                   </w:r>
-                  <w:proofErr w:type="spellStart"/>
-                  <w:r>
-                    <w:t>PhotoPaint</w:t>
-                  </w:r>
-                  <w:proofErr w:type="spellEnd"/>
-                  <w:r>
-                    <w:t xml:space="preserve"> 8 for </w:t>
-                  </w:r>
-                  <w:proofErr w:type="spellStart"/>
-                  <w:r>
-                    <w:t>PowerMacintosh</w:t>
-                  </w:r>
-                  <w:proofErr w:type="spellEnd"/>
                 </w:p>
                 <w:p>
                   <w:pPr>
                     <w:pStyle w:val="ListParagraph2"/>
                   </w:pPr>
-                  <w:proofErr w:type="spellStart"/>
                   <w:r>
-                    <w:t>CorelDRAW</w:t>
+                    <w:t>Corel PhotoPaint 8 for PowerMacintosh</w:t>
                   </w:r>
-                  <w:proofErr w:type="spellEnd"/>
+                </w:p>
+                <w:p>
+                  <w:pPr>
+                    <w:pStyle w:val="ListParagraph2"/>
+                  </w:pPr>
                   <w:r>
-                    <w:t xml:space="preserve">! 8 for </w:t>
+                    <w:t>CorelDRAW! 8 for PowerMacintosh</w:t>
                   </w:r>
-                  <w:proofErr w:type="spellStart"/>
-                  <w:r>
-                    <w:t>PowerMacintosh</w:t>
-                  </w:r>
-                  <w:proofErr w:type="spellEnd"/>
                 </w:p>
               </w:tc>
             </w:tr>
@@ -1248,15 +1068,7 @@
               <w:pStyle w:val="ListParagraph"/>
             </w:pPr>
             <w:r>
-              <w:t xml:space="preserve">Oversaw transition from Aldus (Adobe) PageMaker software to Quark </w:t>
-            </w:r>
-            <w:proofErr w:type="spellStart"/>
-            <w:r>
-              <w:t>XPress</w:t>
-            </w:r>
-            <w:proofErr w:type="spellEnd"/>
-            <w:r>
-              <w:t xml:space="preserve"> as primary instrument for layout of paper.</w:t>
+              <w:t>Oversaw transition from Aldus (Adobe) PageMaker software to Quark XPress as primary instrument for layout of paper.</w:t>
             </w:r>
           </w:p>
         </w:tc>
@@ -1421,13 +1233,247 @@
     </w:tbl>
     <w:p/>
     <w:sectPr>
+      <w:headerReference w:type="even" r:id="rId9"/>
+      <w:headerReference w:type="default" r:id="rId10"/>
+      <w:footerReference w:type="even" r:id="rId11"/>
+      <w:footerReference w:type="default" r:id="rId12"/>
+      <w:headerReference w:type="first" r:id="rId13"/>
+      <w:footerReference w:type="first" r:id="rId14"/>
       <w:pgSz w:w="12240" w:h="15840"/>
-      <w:pgMar w:top="822" w:right="1440" w:bottom="822" w:left="1440" w:header="708" w:footer="708" w:gutter="0"/>
+      <w:pgMar w:top="822" w:right="1440" w:bottom="822" w:left="1440" w:header="708" w:footer="1047" w:gutter="0"/>
       <w:cols w:space="708"/>
       <w:docGrid w:linePitch="360"/>
     </w:sectPr>
   </w:body>
 </w:document>
+</file>
+
+<file path=word/endnotes.xml><?xml version="1.0" encoding="utf-8"?>
+<w:endnotes xmlns:wpc="http://schemas.microsoft.com/office/word/2010/wordprocessingCanvas" xmlns:mo="http://schemas.microsoft.com/office/mac/office/2008/main" xmlns:mc="http://schemas.openxmlformats.org/markup-compatibility/2006" xmlns:mv="urn:schemas-microsoft-com:mac:vml" xmlns:o="urn:schemas-microsoft-com:office:office" xmlns:r="http://schemas.openxmlformats.org/officeDocument/2006/relationships" xmlns:m="http://schemas.openxmlformats.org/officeDocument/2006/math" xmlns:v="urn:schemas-microsoft-com:vml" xmlns:wp14="http://schemas.microsoft.com/office/word/2010/wordprocessingDrawing" xmlns:wp="http://schemas.openxmlformats.org/drawingml/2006/wordprocessingDrawing" xmlns:w10="urn:schemas-microsoft-com:office:word" xmlns:w="http://schemas.openxmlformats.org/wordprocessingml/2006/main" xmlns:w14="http://schemas.microsoft.com/office/word/2010/wordml" xmlns:wpg="http://schemas.microsoft.com/office/word/2010/wordprocessingGroup" xmlns:wpi="http://schemas.microsoft.com/office/word/2010/wordprocessingInk" xmlns:wne="http://schemas.microsoft.com/office/word/2006/wordml" xmlns:wps="http://schemas.microsoft.com/office/word/2010/wordprocessingShape" mc:Ignorable="w14 wp14">
+  <w:endnote w:type="separator" w:id="-1">
+    <w:p>
+      <w:pPr>
+        <w:spacing w:after="0"/>
+      </w:pPr>
+      <w:r>
+        <w:separator/>
+      </w:r>
+    </w:p>
+  </w:endnote>
+  <w:endnote w:type="continuationSeparator" w:id="0">
+    <w:p>
+      <w:pPr>
+        <w:spacing w:after="0"/>
+      </w:pPr>
+      <w:r>
+        <w:continuationSeparator/>
+      </w:r>
+    </w:p>
+  </w:endnote>
+</w:endnotes>
+</file>
+
+<file path=word/footer1.xml><?xml version="1.0" encoding="utf-8"?>
+<w:ftr xmlns:wpc="http://schemas.microsoft.com/office/word/2010/wordprocessingCanvas" xmlns:mo="http://schemas.microsoft.com/office/mac/office/2008/main" xmlns:mc="http://schemas.openxmlformats.org/markup-compatibility/2006" xmlns:mv="urn:schemas-microsoft-com:mac:vml" xmlns:o="urn:schemas-microsoft-com:office:office" xmlns:r="http://schemas.openxmlformats.org/officeDocument/2006/relationships" xmlns:m="http://schemas.openxmlformats.org/officeDocument/2006/math" xmlns:v="urn:schemas-microsoft-com:vml" xmlns:wp14="http://schemas.microsoft.com/office/word/2010/wordprocessingDrawing" xmlns:wp="http://schemas.openxmlformats.org/drawingml/2006/wordprocessingDrawing" xmlns:w10="urn:schemas-microsoft-com:office:word" xmlns:w="http://schemas.openxmlformats.org/wordprocessingml/2006/main" xmlns:w14="http://schemas.microsoft.com/office/word/2010/wordml" xmlns:wpg="http://schemas.microsoft.com/office/word/2010/wordprocessingGroup" xmlns:wpi="http://schemas.microsoft.com/office/word/2010/wordprocessingInk" xmlns:wne="http://schemas.microsoft.com/office/word/2006/wordml" xmlns:wps="http://schemas.microsoft.com/office/word/2010/wordprocessingShape" mc:Ignorable="w14 wp14">
+  <w:p>
+    <w:pPr>
+      <w:pStyle w:val="Footer"/>
+      <w:framePr w:wrap="around" w:vAnchor="text" w:hAnchor="margin" w:xAlign="center" w:y="1"/>
+      <w:rPr>
+        <w:rStyle w:val="PageNumber"/>
+      </w:rPr>
+    </w:pPr>
+    <w:r>
+      <w:rPr>
+        <w:rStyle w:val="PageNumber"/>
+      </w:rPr>
+      <w:fldChar w:fldCharType="begin"/>
+    </w:r>
+    <w:r>
+      <w:rPr>
+        <w:rStyle w:val="PageNumber"/>
+      </w:rPr>
+      <w:instrText xml:space="preserve">PAGE  </w:instrText>
+    </w:r>
+    <w:r>
+      <w:rPr>
+        <w:rStyle w:val="PageNumber"/>
+      </w:rPr>
+      <w:fldChar w:fldCharType="end"/>
+    </w:r>
+  </w:p>
+  <w:p>
+    <w:pPr>
+      <w:pStyle w:val="Footer"/>
+    </w:pPr>
+  </w:p>
+</w:ftr>
+</file>
+
+<file path=word/footer2.xml><?xml version="1.0" encoding="utf-8"?>
+<w:ftr xmlns:wpc="http://schemas.microsoft.com/office/word/2010/wordprocessingCanvas" xmlns:mo="http://schemas.microsoft.com/office/mac/office/2008/main" xmlns:mc="http://schemas.openxmlformats.org/markup-compatibility/2006" xmlns:mv="urn:schemas-microsoft-com:mac:vml" xmlns:o="urn:schemas-microsoft-com:office:office" xmlns:r="http://schemas.openxmlformats.org/officeDocument/2006/relationships" xmlns:m="http://schemas.openxmlformats.org/officeDocument/2006/math" xmlns:v="urn:schemas-microsoft-com:vml" xmlns:wp14="http://schemas.microsoft.com/office/word/2010/wordprocessingDrawing" xmlns:wp="http://schemas.openxmlformats.org/drawingml/2006/wordprocessingDrawing" xmlns:w10="urn:schemas-microsoft-com:office:word" xmlns:w="http://schemas.openxmlformats.org/wordprocessingml/2006/main" xmlns:w14="http://schemas.microsoft.com/office/word/2010/wordml" xmlns:wpg="http://schemas.microsoft.com/office/word/2010/wordprocessingGroup" xmlns:wpi="http://schemas.microsoft.com/office/word/2010/wordprocessingInk" xmlns:wne="http://schemas.microsoft.com/office/word/2006/wordml" xmlns:wps="http://schemas.microsoft.com/office/word/2010/wordprocessingShape" mc:Ignorable="w14 wp14">
+  <w:p>
+    <w:pPr>
+      <w:pStyle w:val="Footer"/>
+      <w:framePr w:wrap="around" w:vAnchor="text" w:hAnchor="margin" w:xAlign="center" w:y="1"/>
+      <w:rPr>
+        <w:rStyle w:val="PageNumber"/>
+      </w:rPr>
+    </w:pPr>
+    <w:r>
+      <w:rPr>
+        <w:rStyle w:val="PageNumber"/>
+      </w:rPr>
+      <w:t>—</w:t>
+    </w:r>
+    <w:r>
+      <w:rPr>
+        <w:rStyle w:val="PageNumber"/>
+      </w:rPr>
+      <w:fldChar w:fldCharType="begin"/>
+    </w:r>
+    <w:r>
+      <w:rPr>
+        <w:rStyle w:val="PageNumber"/>
+      </w:rPr>
+      <w:instrText xml:space="preserve">PAGE  </w:instrText>
+    </w:r>
+    <w:r>
+      <w:rPr>
+        <w:rStyle w:val="PageNumber"/>
+      </w:rPr>
+      <w:fldChar w:fldCharType="separate"/>
+    </w:r>
+    <w:r>
+      <w:rPr>
+        <w:rStyle w:val="PageNumber"/>
+        <w:noProof/>
+      </w:rPr>
+      <w:t>1</w:t>
+    </w:r>
+    <w:r>
+      <w:rPr>
+        <w:rStyle w:val="PageNumber"/>
+      </w:rPr>
+      <w:fldChar w:fldCharType="end"/>
+    </w:r>
+    <w:r>
+      <w:rPr>
+        <w:rStyle w:val="PageNumber"/>
+      </w:rPr>
+      <w:t>/</w:t>
+    </w:r>
+    <w:r>
+      <w:rPr>
+        <w:rStyle w:val="PageNumber"/>
+      </w:rPr>
+      <w:fldChar w:fldCharType="begin"/>
+    </w:r>
+    <w:r>
+      <w:rPr>
+        <w:rStyle w:val="PageNumber"/>
+      </w:rPr>
+      <w:instrText xml:space="preserve"> NUMPAGES  \* MERGEFORMAT </w:instrText>
+    </w:r>
+    <w:r>
+      <w:rPr>
+        <w:rStyle w:val="PageNumber"/>
+      </w:rPr>
+      <w:fldChar w:fldCharType="separate"/>
+    </w:r>
+    <w:r>
+      <w:rPr>
+        <w:rStyle w:val="PageNumber"/>
+        <w:noProof/>
+      </w:rPr>
+      <w:t>2</w:t>
+    </w:r>
+    <w:r>
+      <w:rPr>
+        <w:rStyle w:val="PageNumber"/>
+      </w:rPr>
+      <w:fldChar w:fldCharType="end"/>
+    </w:r>
+    <w:r>
+      <w:rPr>
+        <w:rStyle w:val="PageNumber"/>
+      </w:rPr>
+      <w:t>—</w:t>
+    </w:r>
+  </w:p>
+  <w:p>
+    <w:pPr>
+      <w:pStyle w:val="Footer"/>
+    </w:pPr>
+    <w:bookmarkStart w:id="0" w:name="_GoBack"/>
+    <w:bookmarkEnd w:id="0"/>
+  </w:p>
+</w:ftr>
+</file>
+
+<file path=word/footer3.xml><?xml version="1.0" encoding="utf-8"?>
+<w:ftr xmlns:wpc="http://schemas.microsoft.com/office/word/2010/wordprocessingCanvas" xmlns:mo="http://schemas.microsoft.com/office/mac/office/2008/main" xmlns:mc="http://schemas.openxmlformats.org/markup-compatibility/2006" xmlns:mv="urn:schemas-microsoft-com:mac:vml" xmlns:o="urn:schemas-microsoft-com:office:office" xmlns:r="http://schemas.openxmlformats.org/officeDocument/2006/relationships" xmlns:m="http://schemas.openxmlformats.org/officeDocument/2006/math" xmlns:v="urn:schemas-microsoft-com:vml" xmlns:wp14="http://schemas.microsoft.com/office/word/2010/wordprocessingDrawing" xmlns:wp="http://schemas.openxmlformats.org/drawingml/2006/wordprocessingDrawing" xmlns:w10="urn:schemas-microsoft-com:office:word" xmlns:w="http://schemas.openxmlformats.org/wordprocessingml/2006/main" xmlns:w14="http://schemas.microsoft.com/office/word/2010/wordml" xmlns:wpg="http://schemas.microsoft.com/office/word/2010/wordprocessingGroup" xmlns:wpi="http://schemas.microsoft.com/office/word/2010/wordprocessingInk" xmlns:wne="http://schemas.microsoft.com/office/word/2006/wordml" xmlns:wps="http://schemas.microsoft.com/office/word/2010/wordprocessingShape" mc:Ignorable="w14 wp14">
+  <w:p>
+    <w:pPr>
+      <w:pStyle w:val="Footer"/>
+    </w:pPr>
+  </w:p>
+</w:ftr>
+</file>
+
+<file path=word/footnotes.xml><?xml version="1.0" encoding="utf-8"?>
+<w:footnotes xmlns:wpc="http://schemas.microsoft.com/office/word/2010/wordprocessingCanvas" xmlns:mo="http://schemas.microsoft.com/office/mac/office/2008/main" xmlns:mc="http://schemas.openxmlformats.org/markup-compatibility/2006" xmlns:mv="urn:schemas-microsoft-com:mac:vml" xmlns:o="urn:schemas-microsoft-com:office:office" xmlns:r="http://schemas.openxmlformats.org/officeDocument/2006/relationships" xmlns:m="http://schemas.openxmlformats.org/officeDocument/2006/math" xmlns:v="urn:schemas-microsoft-com:vml" xmlns:wp14="http://schemas.microsoft.com/office/word/2010/wordprocessingDrawing" xmlns:wp="http://schemas.openxmlformats.org/drawingml/2006/wordprocessingDrawing" xmlns:w10="urn:schemas-microsoft-com:office:word" xmlns:w="http://schemas.openxmlformats.org/wordprocessingml/2006/main" xmlns:w14="http://schemas.microsoft.com/office/word/2010/wordml" xmlns:wpg="http://schemas.microsoft.com/office/word/2010/wordprocessingGroup" xmlns:wpi="http://schemas.microsoft.com/office/word/2010/wordprocessingInk" xmlns:wne="http://schemas.microsoft.com/office/word/2006/wordml" xmlns:wps="http://schemas.microsoft.com/office/word/2010/wordprocessingShape" mc:Ignorable="w14 wp14">
+  <w:footnote w:type="separator" w:id="-1">
+    <w:p>
+      <w:pPr>
+        <w:spacing w:after="0"/>
+      </w:pPr>
+      <w:r>
+        <w:separator/>
+      </w:r>
+    </w:p>
+  </w:footnote>
+  <w:footnote w:type="continuationSeparator" w:id="0">
+    <w:p>
+      <w:pPr>
+        <w:spacing w:after="0"/>
+      </w:pPr>
+      <w:r>
+        <w:continuationSeparator/>
+      </w:r>
+    </w:p>
+  </w:footnote>
+</w:footnotes>
+</file>
+
+<file path=word/header1.xml><?xml version="1.0" encoding="utf-8"?>
+<w:hdr xmlns:wpc="http://schemas.microsoft.com/office/word/2010/wordprocessingCanvas" xmlns:mo="http://schemas.microsoft.com/office/mac/office/2008/main" xmlns:mc="http://schemas.openxmlformats.org/markup-compatibility/2006" xmlns:mv="urn:schemas-microsoft-com:mac:vml" xmlns:o="urn:schemas-microsoft-com:office:office" xmlns:r="http://schemas.openxmlformats.org/officeDocument/2006/relationships" xmlns:m="http://schemas.openxmlformats.org/officeDocument/2006/math" xmlns:v="urn:schemas-microsoft-com:vml" xmlns:wp14="http://schemas.microsoft.com/office/word/2010/wordprocessingDrawing" xmlns:wp="http://schemas.openxmlformats.org/drawingml/2006/wordprocessingDrawing" xmlns:w10="urn:schemas-microsoft-com:office:word" xmlns:w="http://schemas.openxmlformats.org/wordprocessingml/2006/main" xmlns:w14="http://schemas.microsoft.com/office/word/2010/wordml" xmlns:wpg="http://schemas.microsoft.com/office/word/2010/wordprocessingGroup" xmlns:wpi="http://schemas.microsoft.com/office/word/2010/wordprocessingInk" xmlns:wne="http://schemas.microsoft.com/office/word/2006/wordml" xmlns:wps="http://schemas.microsoft.com/office/word/2010/wordprocessingShape" mc:Ignorable="w14 wp14">
+  <w:p>
+    <w:pPr>
+      <w:pStyle w:val="Header"/>
+    </w:pPr>
+  </w:p>
+</w:hdr>
+</file>
+
+<file path=word/header2.xml><?xml version="1.0" encoding="utf-8"?>
+<w:hdr xmlns:wpc="http://schemas.microsoft.com/office/word/2010/wordprocessingCanvas" xmlns:mo="http://schemas.microsoft.com/office/mac/office/2008/main" xmlns:mc="http://schemas.openxmlformats.org/markup-compatibility/2006" xmlns:mv="urn:schemas-microsoft-com:mac:vml" xmlns:o="urn:schemas-microsoft-com:office:office" xmlns:r="http://schemas.openxmlformats.org/officeDocument/2006/relationships" xmlns:m="http://schemas.openxmlformats.org/officeDocument/2006/math" xmlns:v="urn:schemas-microsoft-com:vml" xmlns:wp14="http://schemas.microsoft.com/office/word/2010/wordprocessingDrawing" xmlns:wp="http://schemas.openxmlformats.org/drawingml/2006/wordprocessingDrawing" xmlns:w10="urn:schemas-microsoft-com:office:word" xmlns:w="http://schemas.openxmlformats.org/wordprocessingml/2006/main" xmlns:w14="http://schemas.microsoft.com/office/word/2010/wordml" xmlns:wpg="http://schemas.microsoft.com/office/word/2010/wordprocessingGroup" xmlns:wpi="http://schemas.microsoft.com/office/word/2010/wordprocessingInk" xmlns:wne="http://schemas.microsoft.com/office/word/2006/wordml" xmlns:wps="http://schemas.microsoft.com/office/word/2010/wordprocessingShape" mc:Ignorable="w14 wp14">
+  <w:p>
+    <w:pPr>
+      <w:pStyle w:val="Header"/>
+    </w:pPr>
+  </w:p>
+</w:hdr>
+</file>
+
+<file path=word/header3.xml><?xml version="1.0" encoding="utf-8"?>
+<w:hdr xmlns:wpc="http://schemas.microsoft.com/office/word/2010/wordprocessingCanvas" xmlns:mo="http://schemas.microsoft.com/office/mac/office/2008/main" xmlns:mc="http://schemas.openxmlformats.org/markup-compatibility/2006" xmlns:mv="urn:schemas-microsoft-com:mac:vml" xmlns:o="urn:schemas-microsoft-com:office:office" xmlns:r="http://schemas.openxmlformats.org/officeDocument/2006/relationships" xmlns:m="http://schemas.openxmlformats.org/officeDocument/2006/math" xmlns:v="urn:schemas-microsoft-com:vml" xmlns:wp14="http://schemas.microsoft.com/office/word/2010/wordprocessingDrawing" xmlns:wp="http://schemas.openxmlformats.org/drawingml/2006/wordprocessingDrawing" xmlns:w10="urn:schemas-microsoft-com:office:word" xmlns:w="http://schemas.openxmlformats.org/wordprocessingml/2006/main" xmlns:w14="http://schemas.microsoft.com/office/word/2010/wordml" xmlns:wpg="http://schemas.microsoft.com/office/word/2010/wordprocessingGroup" xmlns:wpi="http://schemas.microsoft.com/office/word/2010/wordprocessingInk" xmlns:wne="http://schemas.microsoft.com/office/word/2006/wordml" xmlns:wps="http://schemas.microsoft.com/office/word/2010/wordprocessingShape" mc:Ignorable="w14 wp14">
+  <w:p>
+    <w:pPr>
+      <w:pStyle w:val="Header"/>
+    </w:pPr>
+  </w:p>
+</w:hdr>
 </file>
 
 <file path=word/numbering.xml><?xml version="1.0" encoding="utf-8"?>
@@ -2686,7 +2732,7 @@
     <w:lsdException w:name="Emphasis" w:semiHidden="0" w:uiPriority="20" w:unhideWhenUsed="0" w:qFormat="1"/>
     <w:lsdException w:name="Table Grid" w:semiHidden="0" w:uiPriority="59" w:unhideWhenUsed="0"/>
     <w:lsdException w:name="Placeholder Text" w:unhideWhenUsed="0"/>
-    <w:lsdException w:name="No Spacing" w:semiHidden="0" w:uiPriority="1" w:unhideWhenUsed="0" w:qFormat="1"/>
+    <w:lsdException w:name="No Spacing" w:semiHidden="0" w:uiPriority="0" w:unhideWhenUsed="0" w:qFormat="1"/>
     <w:lsdException w:name="Light Shading" w:semiHidden="0" w:uiPriority="60" w:unhideWhenUsed="0"/>
     <w:lsdException w:name="Light List" w:semiHidden="0" w:uiPriority="61" w:unhideWhenUsed="0"/>
     <w:lsdException w:name="Light Grid" w:semiHidden="0" w:uiPriority="62" w:unhideWhenUsed="0"/>
@@ -3097,6 +3143,127 @@
       </w:numPr>
     </w:pPr>
   </w:style>
+  <w:style w:type="paragraph" w:styleId="Header">
+    <w:name w:val="header"/>
+    <w:basedOn w:val="Normal"/>
+    <w:link w:val="HeaderChar"/>
+    <w:uiPriority w:val="99"/>
+    <w:unhideWhenUsed/>
+    <w:rsid w:val="00033B39"/>
+    <w:pPr>
+      <w:tabs>
+        <w:tab w:val="center" w:pos="4320"/>
+        <w:tab w:val="right" w:pos="8640"/>
+      </w:tabs>
+      <w:spacing w:after="0"/>
+    </w:pPr>
+  </w:style>
+  <w:style w:type="character" w:customStyle="1" w:styleId="HeaderChar">
+    <w:name w:val="Header Char"/>
+    <w:basedOn w:val="DefaultParagraphFont"/>
+    <w:link w:val="Header"/>
+    <w:uiPriority w:val="99"/>
+    <w:rsid w:val="00033B39"/>
+    <w:rPr>
+      <w:rFonts w:ascii="Helvetica" w:hAnsi="Helvetica" w:cs="Arial"/>
+      <w:color w:val="000000"/>
+      <w:sz w:val="16"/>
+      <w:szCs w:val="18"/>
+      <w:lang w:val="en-US"/>
+    </w:rPr>
+  </w:style>
+  <w:style w:type="paragraph" w:styleId="Footer">
+    <w:name w:val="footer"/>
+    <w:basedOn w:val="Normal"/>
+    <w:link w:val="FooterChar"/>
+    <w:uiPriority w:val="99"/>
+    <w:unhideWhenUsed/>
+    <w:rsid w:val="00033B39"/>
+    <w:pPr>
+      <w:tabs>
+        <w:tab w:val="center" w:pos="4320"/>
+        <w:tab w:val="right" w:pos="8640"/>
+      </w:tabs>
+      <w:spacing w:after="0"/>
+    </w:pPr>
+  </w:style>
+  <w:style w:type="character" w:customStyle="1" w:styleId="FooterChar">
+    <w:name w:val="Footer Char"/>
+    <w:basedOn w:val="DefaultParagraphFont"/>
+    <w:link w:val="Footer"/>
+    <w:uiPriority w:val="99"/>
+    <w:rsid w:val="00033B39"/>
+    <w:rPr>
+      <w:rFonts w:ascii="Helvetica" w:hAnsi="Helvetica" w:cs="Arial"/>
+      <w:color w:val="000000"/>
+      <w:sz w:val="16"/>
+      <w:szCs w:val="18"/>
+      <w:lang w:val="en-US"/>
+    </w:rPr>
+  </w:style>
+  <w:style w:type="paragraph" w:styleId="NoSpacing">
+    <w:name w:val="No Spacing"/>
+    <w:link w:val="NoSpacingChar"/>
+    <w:qFormat/>
+    <w:rsid w:val="00033B39"/>
+    <w:rPr>
+      <w:rFonts w:ascii="PMingLiU" w:hAnsi="PMingLiU"/>
+      <w:sz w:val="22"/>
+      <w:szCs w:val="22"/>
+      <w:lang w:val="en-US"/>
+    </w:rPr>
+  </w:style>
+  <w:style w:type="character" w:customStyle="1" w:styleId="NoSpacingChar">
+    <w:name w:val="No Spacing Char"/>
+    <w:basedOn w:val="DefaultParagraphFont"/>
+    <w:link w:val="NoSpacing"/>
+    <w:rsid w:val="00033B39"/>
+    <w:rPr>
+      <w:rFonts w:ascii="PMingLiU" w:hAnsi="PMingLiU"/>
+      <w:sz w:val="22"/>
+      <w:szCs w:val="22"/>
+      <w:lang w:val="en-US"/>
+    </w:rPr>
+  </w:style>
+  <w:style w:type="character" w:styleId="PageNumber">
+    <w:name w:val="page number"/>
+    <w:basedOn w:val="DefaultParagraphFont"/>
+    <w:uiPriority w:val="99"/>
+    <w:semiHidden/>
+    <w:unhideWhenUsed/>
+    <w:rsid w:val="00033B39"/>
+  </w:style>
+  <w:style w:type="paragraph" w:styleId="BalloonText">
+    <w:name w:val="Balloon Text"/>
+    <w:basedOn w:val="Normal"/>
+    <w:link w:val="BalloonTextChar"/>
+    <w:uiPriority w:val="99"/>
+    <w:semiHidden/>
+    <w:unhideWhenUsed/>
+    <w:rsid w:val="006429E4"/>
+    <w:pPr>
+      <w:spacing w:after="0"/>
+    </w:pPr>
+    <w:rPr>
+      <w:rFonts w:ascii="Lucida Grande" w:hAnsi="Lucida Grande" w:cs="Lucida Grande"/>
+      <w:sz w:val="18"/>
+    </w:rPr>
+  </w:style>
+  <w:style w:type="character" w:customStyle="1" w:styleId="BalloonTextChar">
+    <w:name w:val="Balloon Text Char"/>
+    <w:basedOn w:val="DefaultParagraphFont"/>
+    <w:link w:val="BalloonText"/>
+    <w:uiPriority w:val="99"/>
+    <w:semiHidden/>
+    <w:rsid w:val="006429E4"/>
+    <w:rPr>
+      <w:rFonts w:ascii="Lucida Grande" w:hAnsi="Lucida Grande" w:cs="Lucida Grande"/>
+      <w:color w:val="000000"/>
+      <w:sz w:val="18"/>
+      <w:szCs w:val="18"/>
+      <w:lang w:val="en-US"/>
+    </w:rPr>
+  </w:style>
 </w:styles>
 </file>
 
@@ -3141,7 +3308,7 @@
     <w:lsdException w:name="Emphasis" w:semiHidden="0" w:uiPriority="20" w:unhideWhenUsed="0" w:qFormat="1"/>
     <w:lsdException w:name="Table Grid" w:semiHidden="0" w:uiPriority="59" w:unhideWhenUsed="0"/>
     <w:lsdException w:name="Placeholder Text" w:unhideWhenUsed="0"/>
-    <w:lsdException w:name="No Spacing" w:semiHidden="0" w:uiPriority="1" w:unhideWhenUsed="0" w:qFormat="1"/>
+    <w:lsdException w:name="No Spacing" w:semiHidden="0" w:uiPriority="0" w:unhideWhenUsed="0" w:qFormat="1"/>
     <w:lsdException w:name="Light Shading" w:semiHidden="0" w:uiPriority="60" w:unhideWhenUsed="0"/>
     <w:lsdException w:name="Light List" w:semiHidden="0" w:uiPriority="61" w:unhideWhenUsed="0"/>
     <w:lsdException w:name="Light Grid" w:semiHidden="0" w:uiPriority="62" w:unhideWhenUsed="0"/>
@@ -3551,6 +3718,127 @@
         <w:numId w:val="2"/>
       </w:numPr>
     </w:pPr>
+  </w:style>
+  <w:style w:type="paragraph" w:styleId="Header">
+    <w:name w:val="header"/>
+    <w:basedOn w:val="Normal"/>
+    <w:link w:val="HeaderChar"/>
+    <w:uiPriority w:val="99"/>
+    <w:unhideWhenUsed/>
+    <w:rsid w:val="00033B39"/>
+    <w:pPr>
+      <w:tabs>
+        <w:tab w:val="center" w:pos="4320"/>
+        <w:tab w:val="right" w:pos="8640"/>
+      </w:tabs>
+      <w:spacing w:after="0"/>
+    </w:pPr>
+  </w:style>
+  <w:style w:type="character" w:customStyle="1" w:styleId="HeaderChar">
+    <w:name w:val="Header Char"/>
+    <w:basedOn w:val="DefaultParagraphFont"/>
+    <w:link w:val="Header"/>
+    <w:uiPriority w:val="99"/>
+    <w:rsid w:val="00033B39"/>
+    <w:rPr>
+      <w:rFonts w:ascii="Helvetica" w:hAnsi="Helvetica" w:cs="Arial"/>
+      <w:color w:val="000000"/>
+      <w:sz w:val="16"/>
+      <w:szCs w:val="18"/>
+      <w:lang w:val="en-US"/>
+    </w:rPr>
+  </w:style>
+  <w:style w:type="paragraph" w:styleId="Footer">
+    <w:name w:val="footer"/>
+    <w:basedOn w:val="Normal"/>
+    <w:link w:val="FooterChar"/>
+    <w:uiPriority w:val="99"/>
+    <w:unhideWhenUsed/>
+    <w:rsid w:val="00033B39"/>
+    <w:pPr>
+      <w:tabs>
+        <w:tab w:val="center" w:pos="4320"/>
+        <w:tab w:val="right" w:pos="8640"/>
+      </w:tabs>
+      <w:spacing w:after="0"/>
+    </w:pPr>
+  </w:style>
+  <w:style w:type="character" w:customStyle="1" w:styleId="FooterChar">
+    <w:name w:val="Footer Char"/>
+    <w:basedOn w:val="DefaultParagraphFont"/>
+    <w:link w:val="Footer"/>
+    <w:uiPriority w:val="99"/>
+    <w:rsid w:val="00033B39"/>
+    <w:rPr>
+      <w:rFonts w:ascii="Helvetica" w:hAnsi="Helvetica" w:cs="Arial"/>
+      <w:color w:val="000000"/>
+      <w:sz w:val="16"/>
+      <w:szCs w:val="18"/>
+      <w:lang w:val="en-US"/>
+    </w:rPr>
+  </w:style>
+  <w:style w:type="paragraph" w:styleId="NoSpacing">
+    <w:name w:val="No Spacing"/>
+    <w:link w:val="NoSpacingChar"/>
+    <w:qFormat/>
+    <w:rsid w:val="00033B39"/>
+    <w:rPr>
+      <w:rFonts w:ascii="PMingLiU" w:hAnsi="PMingLiU"/>
+      <w:sz w:val="22"/>
+      <w:szCs w:val="22"/>
+      <w:lang w:val="en-US"/>
+    </w:rPr>
+  </w:style>
+  <w:style w:type="character" w:customStyle="1" w:styleId="NoSpacingChar">
+    <w:name w:val="No Spacing Char"/>
+    <w:basedOn w:val="DefaultParagraphFont"/>
+    <w:link w:val="NoSpacing"/>
+    <w:rsid w:val="00033B39"/>
+    <w:rPr>
+      <w:rFonts w:ascii="PMingLiU" w:hAnsi="PMingLiU"/>
+      <w:sz w:val="22"/>
+      <w:szCs w:val="22"/>
+      <w:lang w:val="en-US"/>
+    </w:rPr>
+  </w:style>
+  <w:style w:type="character" w:styleId="PageNumber">
+    <w:name w:val="page number"/>
+    <w:basedOn w:val="DefaultParagraphFont"/>
+    <w:uiPriority w:val="99"/>
+    <w:semiHidden/>
+    <w:unhideWhenUsed/>
+    <w:rsid w:val="00033B39"/>
+  </w:style>
+  <w:style w:type="paragraph" w:styleId="BalloonText">
+    <w:name w:val="Balloon Text"/>
+    <w:basedOn w:val="Normal"/>
+    <w:link w:val="BalloonTextChar"/>
+    <w:uiPriority w:val="99"/>
+    <w:semiHidden/>
+    <w:unhideWhenUsed/>
+    <w:rsid w:val="006429E4"/>
+    <w:pPr>
+      <w:spacing w:after="0"/>
+    </w:pPr>
+    <w:rPr>
+      <w:rFonts w:ascii="Lucida Grande" w:hAnsi="Lucida Grande" w:cs="Lucida Grande"/>
+      <w:sz w:val="18"/>
+    </w:rPr>
+  </w:style>
+  <w:style w:type="character" w:customStyle="1" w:styleId="BalloonTextChar">
+    <w:name w:val="Balloon Text Char"/>
+    <w:basedOn w:val="DefaultParagraphFont"/>
+    <w:link w:val="BalloonText"/>
+    <w:uiPriority w:val="99"/>
+    <w:semiHidden/>
+    <w:rsid w:val="006429E4"/>
+    <w:rPr>
+      <w:rFonts w:ascii="Lucida Grande" w:hAnsi="Lucida Grande" w:cs="Lucida Grande"/>
+      <w:color w:val="000000"/>
+      <w:sz w:val="18"/>
+      <w:szCs w:val="18"/>
+      <w:lang w:val="en-US"/>
+    </w:rPr>
   </w:style>
 </w:styles>
 </file>
@@ -3880,7 +4168,7 @@
 </file>
 
 <file path=customXml/itemProps1.xml><?xml version="1.0" encoding="utf-8"?>
-<ds:datastoreItem xmlns:ds="http://schemas.openxmlformats.org/officeDocument/2006/customXml" ds:itemID="{0F6E4E0C-EAAE-7540-A355-86A1D395525F}">
+<ds:datastoreItem xmlns:ds="http://schemas.openxmlformats.org/officeDocument/2006/customXml" ds:itemID="{409DA7F7-9842-C447-8A35-8D892B753797}">
   <ds:schemaRefs>
     <ds:schemaRef ds:uri="http://schemas.openxmlformats.org/officeDocument/2006/bibliography"/>
   </ds:schemaRefs>

</xml_diff>